<commit_message>
Materials- Updated but incomplete
Still needs info for vertically moving rods
</commit_message>
<xml_diff>
--- a/Materials for Final Project.docx
+++ b/Materials for Final Project.docx
@@ -37,6 +37,9 @@
     <w:p/>
     <w:p>
       <w:r>
+        <w:t xml:space="preserve">Box/Base-- </w:t>
+      </w:r>
+      <w:r>
         <w:t>Hollow W</w:t>
       </w:r>
       <w:r>
@@ -45,17 +48,35 @@
     </w:p>
     <w:p>
       <w:r>
+        <w:t>Cam 1</w:t>
+      </w:r>
+      <w:r>
+        <w:t xml:space="preserve">-- </w:t>
+      </w:r>
+      <w:r>
         <w:t>Wooden Circle: Radius 2 in. Height 2 in.</w:t>
       </w:r>
     </w:p>
     <w:p>
       <w:r>
+        <w:t>Cam 2</w:t>
+      </w:r>
+      <w:r>
+        <w:t xml:space="preserve">-- </w:t>
+      </w:r>
+      <w:r>
         <w:t xml:space="preserve">Wooden Circle: Radius 1.7 in. Height 2 in. </w:t>
       </w:r>
     </w:p>
     <w:p>
       <w:r>
-        <w:t>Wooden Circle: Radius 2.45 in. Height 2 in.</w:t>
+        <w:t>Cam 3</w:t>
+      </w:r>
+      <w:r>
+        <w:t>-- Wooden Circle</w:t>
+      </w:r>
+      <w:r>
+        <w:t>: Radius 2.45 in. Height 2 in.</w:t>
       </w:r>
     </w:p>
     <w:p>
@@ -66,7 +87,10 @@
         <w:t>Dowels</w:t>
       </w:r>
       <w:r>
-        <w:t xml:space="preserve">: Radius .25 in. Height 12 in. </w:t>
+        <w:t>--</w:t>
+      </w:r>
+      <w:r>
+        <w:t xml:space="preserve"> Radius .25 in. Height 12 in. </w:t>
       </w:r>
     </w:p>
     <w:p>
@@ -77,7 +101,10 @@
         <w:t>Dowels</w:t>
       </w:r>
       <w:r>
-        <w:t xml:space="preserve">: Radius: .375 in.  Height 4 in. </w:t>
+        <w:t>--</w:t>
+      </w:r>
+      <w:r>
+        <w:t xml:space="preserve"> Radius: .375 in.  Height 4 in. </w:t>
       </w:r>
     </w:p>
     <w:p>
@@ -85,16 +112,26 @@
         <w:spacing w:before="240"/>
       </w:pPr>
       <w:r>
-        <w:t>Wooden Circle: Radius 3 in.  Height .75 in.</w:t>
+        <w:t xml:space="preserve">Crank (Base) -- </w:t>
+      </w:r>
+      <w:r>
+        <w:t>Wooden Circle</w:t>
+      </w:r>
+      <w:r>
+        <w:t>--</w:t>
+      </w:r>
+      <w:r>
+        <w:t xml:space="preserve"> Radius 3 in</w:t>
+      </w:r>
+      <w:r>
+        <w:t>.  Height .75 in.</w:t>
       </w:r>
       <w:r>
         <w:br/>
-        <w:t>Wooden Circl</w:t>
-      </w:r>
-      <w:bookmarkStart w:id="0" w:name="_GoBack"/>
-      <w:bookmarkEnd w:id="0"/>
-      <w:r>
-        <w:t xml:space="preserve">e: Radius .25 in. Height 1 in. </w:t>
+        <w:t>Crank (Grip) -- Wooden Circle--</w:t>
+      </w:r>
+      <w:r>
+        <w:t xml:space="preserve"> Radius .25 in. Height 1 in. </w:t>
       </w:r>
     </w:p>
     <w:p>
@@ -107,33 +144,62 @@
       <w:r>
         <w:t>These materials are used in the following parts, respectively</w:t>
       </w:r>
+      <w:r>
+        <w:t>.  Each is followed by the quantity required.</w:t>
+      </w:r>
     </w:p>
     <w:p>
       <w:r>
         <w:t>Box/Base</w:t>
       </w:r>
-    </w:p>
-    <w:p>
-      <w:r>
-        <w:t>Cam 1 (Two of each cam are used)</w:t>
+      <w:r>
+        <w:t xml:space="preserve"> (1)</w:t>
+      </w:r>
+    </w:p>
+    <w:p>
+      <w:r>
+        <w:t>Cam 1 (</w:t>
+      </w:r>
+      <w:r>
+        <w:t>2</w:t>
+      </w:r>
+      <w:r>
+        <w:t>)</w:t>
       </w:r>
     </w:p>
     <w:p>
       <w:r>
         <w:t>Cam 2</w:t>
       </w:r>
+      <w:r>
+        <w:t xml:space="preserve"> (2)</w:t>
+      </w:r>
     </w:p>
     <w:p>
       <w:r>
         <w:t>Cam 3</w:t>
       </w:r>
-    </w:p>
-    <w:p>
-      <w:r>
-        <w:t xml:space="preserve">Rod (two </w:t>
-      </w:r>
-      <w:r>
-        <w:t>rods are used)</w:t>
+      <w:r>
+        <w:t xml:space="preserve"> (2)</w:t>
+      </w:r>
+    </w:p>
+    <w:p>
+      <w:r>
+        <w:t>Horizontal Rod (2</w:t>
+      </w:r>
+      <w:r>
+        <w:t>)</w:t>
+      </w:r>
+    </w:p>
+    <w:p>
+      <w:r>
+        <w:t>Crank (</w:t>
+      </w:r>
+      <w:r>
+        <w:t>2</w:t>
+      </w:r>
+      <w:r>
+        <w:t>)</w:t>
       </w:r>
     </w:p>
     <w:p>
@@ -142,11 +208,9 @@
       </w:r>
     </w:p>
     <w:p>
-      <w:r>
-        <w:t>Crank (Two cranks are used)</w:t>
-      </w:r>
-    </w:p>
-    <w:p/>
+      <w:bookmarkStart w:id="0" w:name="_GoBack"/>
+      <w:bookmarkEnd w:id="0"/>
+    </w:p>
     <w:sectPr>
       <w:pgSz w:w="12240" w:h="15840"/>
       <w:pgMar w:top="1440" w:right="1440" w:bottom="1440" w:left="1440" w:header="720" w:footer="720" w:gutter="0"/>

</xml_diff>

<commit_message>
Minor changes to Materials
Still incomplete
</commit_message>
<xml_diff>
--- a/Materials for Final Project.docx
+++ b/Materials for Final Project.docx
@@ -36,6 +36,21 @@
     </w:p>
     <w:p/>
     <w:p>
+      <w:pPr>
+        <w:rPr>
+          <w:b/>
+          <w:u w:val="single"/>
+        </w:rPr>
+      </w:pPr>
+      <w:r>
+        <w:rPr>
+          <w:b/>
+          <w:u w:val="single"/>
+        </w:rPr>
+        <w:t>Materials</w:t>
+      </w:r>
+    </w:p>
+    <w:p>
       <w:r>
         <w:t xml:space="preserve">Box/Base-- </w:t>
       </w:r>
@@ -43,7 +58,13 @@
         <w:t>Hollow W</w:t>
       </w:r>
       <w:r>
-        <w:t xml:space="preserve">ooden Box: 11x10x7 in.  </w:t>
+        <w:t>ooden Box: 11x10x</w:t>
+      </w:r>
+      <w:r>
+        <w:t>7</w:t>
+      </w:r>
+      <w:r>
+        <w:t xml:space="preserve"> in.  </w:t>
       </w:r>
     </w:p>
     <w:p>
@@ -139,7 +160,21 @@
         <w:spacing w:before="240"/>
       </w:pPr>
     </w:p>
-    <w:p/>
+    <w:p>
+      <w:pPr>
+        <w:rPr>
+          <w:b/>
+          <w:u w:val="single"/>
+        </w:rPr>
+      </w:pPr>
+      <w:r>
+        <w:rPr>
+          <w:b/>
+          <w:u w:val="single"/>
+        </w:rPr>
+        <w:t>Parts</w:t>
+      </w:r>
+    </w:p>
     <w:p>
       <w:r>
         <w:t>These materials are used in the following parts, respectively</w:t>
@@ -204,12 +239,16 @@
     </w:p>
     <w:p>
       <w:r>
-        <w:t xml:space="preserve">Vertically Moving rods – </w:t>
-      </w:r>
-    </w:p>
-    <w:p>
+        <w:t>Verti</w:t>
+      </w:r>
       <w:bookmarkStart w:id="0" w:name="_GoBack"/>
       <w:bookmarkEnd w:id="0"/>
+      <w:r>
+        <w:t>cally Moving rods (6)</w:t>
+      </w:r>
+      <w:r>
+        <w:t xml:space="preserve"> </w:t>
+      </w:r>
     </w:p>
     <w:sectPr>
       <w:pgSz w:w="12240" w:h="15840"/>

</xml_diff>